<commit_message>
documento preliminar problem set 2
</commit_message>
<xml_diff>
--- a/document/Problem_Set_2_Solución.docx
+++ b/document/Problem_Set_2_Solución.docx
@@ -766,16 +766,34 @@
       <w:r>
         <w:rPr>
           <w:rFonts w:ascii="Times New Roman" w:hAnsi="Times New Roman" w:cs="Times New Roman"/>
-          <w:lang w:val="es-CO"/>
-        </w:rPr>
-        <w:t xml:space="preserve">Primero, se renombraron las variables relevantes para facilitar su identificación y manejo. </w:t>
-      </w:r>
-      <w:r>
-        <w:rPr>
-          <w:rFonts w:ascii="Times New Roman" w:hAnsi="Times New Roman" w:cs="Times New Roman"/>
-          <w:lang w:val="es-CO"/>
-        </w:rPr>
-        <w:t xml:space="preserve">Después, se identificó que la variable de </w:t>
+          <w:b/>
+          <w:bCs/>
+          <w:lang w:val="es-CO"/>
+        </w:rPr>
+        <w:t>Primero</w:t>
+      </w:r>
+      <w:r>
+        <w:rPr>
+          <w:rFonts w:ascii="Times New Roman" w:hAnsi="Times New Roman" w:cs="Times New Roman"/>
+          <w:lang w:val="es-CO"/>
+        </w:rPr>
+        <w:t xml:space="preserve">, se renombraron las variables relevantes para facilitar su identificación y manejo. </w:t>
+      </w:r>
+      <w:r>
+        <w:rPr>
+          <w:rFonts w:ascii="Times New Roman" w:hAnsi="Times New Roman" w:cs="Times New Roman"/>
+          <w:b/>
+          <w:bCs/>
+          <w:lang w:val="es-CO"/>
+        </w:rPr>
+        <w:t>Después</w:t>
+      </w:r>
+      <w:r>
+        <w:rPr>
+          <w:rFonts w:ascii="Times New Roman" w:hAnsi="Times New Roman" w:cs="Times New Roman"/>
+          <w:lang w:val="es-CO"/>
+        </w:rPr>
+        <w:t xml:space="preserve">, se identificó que la variable de </w:t>
       </w:r>
       <w:r>
         <w:rPr>
@@ -821,7 +839,23 @@
           <w:rFonts w:ascii="Times New Roman" w:hAnsi="Times New Roman" w:cs="Times New Roman"/>
           <w:lang w:val="es-CO"/>
         </w:rPr>
-        <w:t xml:space="preserve"> los datos de la base de prueba (la ecuación de la estimación se puede ver en el Anexo 1). En tercer lugar, se sumó el </w:t>
+        <w:t xml:space="preserve"> los datos de la base de prueba (la ecuación de la estimación se puede ver en el Anexo 1). </w:t>
+      </w:r>
+      <w:r>
+        <w:rPr>
+          <w:rFonts w:ascii="Times New Roman" w:hAnsi="Times New Roman" w:cs="Times New Roman"/>
+          <w:b/>
+          <w:bCs/>
+          <w:lang w:val="es-CO"/>
+        </w:rPr>
+        <w:t>En tercer lugar</w:t>
+      </w:r>
+      <w:r>
+        <w:rPr>
+          <w:rFonts w:ascii="Times New Roman" w:hAnsi="Times New Roman" w:cs="Times New Roman"/>
+          <w:lang w:val="es-CO"/>
+        </w:rPr>
+        <w:t xml:space="preserve">, se sumó el </w:t>
       </w:r>
       <w:r>
         <w:rPr>
@@ -842,9 +876,18 @@
       <w:r>
         <w:rPr>
           <w:rFonts w:ascii="Times New Roman" w:hAnsi="Times New Roman" w:cs="Times New Roman"/>
-          <w:lang w:val="es-CO"/>
-        </w:rPr>
-        <w:t xml:space="preserve">Por último, se consideró que tener presente el </w:t>
+          <w:b/>
+          <w:bCs/>
+          <w:lang w:val="es-CO"/>
+        </w:rPr>
+        <w:t>Por último</w:t>
+      </w:r>
+      <w:r>
+        <w:rPr>
+          <w:rFonts w:ascii="Times New Roman" w:hAnsi="Times New Roman" w:cs="Times New Roman"/>
+          <w:lang w:val="es-CO"/>
+        </w:rPr>
+        <w:t xml:space="preserve">, se consideró que tener presente el </w:t>
       </w:r>
       <w:r>
         <w:rPr>
@@ -958,6 +1001,354 @@
           <w:lang w:val="es-CO"/>
         </w:rPr>
         <w:t>Conclusiones</w:t>
+      </w:r>
+    </w:p>
+    <w:p>
+      <w:pPr>
+        <w:rPr>
+          <w:rFonts w:ascii="Times New Roman" w:hAnsi="Times New Roman" w:cs="Times New Roman"/>
+          <w:b/>
+          <w:bCs/>
+          <w:lang w:val="es-CO"/>
+        </w:rPr>
+      </w:pPr>
+      <w:r>
+        <w:rPr>
+          <w:rFonts w:ascii="Times New Roman" w:hAnsi="Times New Roman" w:cs="Times New Roman"/>
+          <w:b/>
+          <w:bCs/>
+          <w:lang w:val="es-CO"/>
+        </w:rPr>
+        <w:t>Anexos</w:t>
+      </w:r>
+    </w:p>
+    <w:p>
+      <w:pPr>
+        <w:jc w:val="center"/>
+        <w:rPr>
+          <w:rFonts w:ascii="Times New Roman" w:hAnsi="Times New Roman" w:cs="Times New Roman"/>
+          <w:b/>
+          <w:bCs/>
+          <w:lang w:val="es-CO"/>
+        </w:rPr>
+      </w:pPr>
+      <w:r>
+        <w:rPr>
+          <w:rFonts w:ascii="Times New Roman" w:hAnsi="Times New Roman" w:cs="Times New Roman"/>
+          <w:b/>
+          <w:bCs/>
+          <w:lang w:val="es-CO"/>
+        </w:rPr>
+        <w:t>Anexo 1: Ecuación estimación lineal ingreso total</w:t>
+      </w:r>
+    </w:p>
+    <w:p>
+      <w:pPr>
+        <w:jc w:val="center"/>
+        <w:rPr>
+          <w:rFonts w:ascii="Times New Roman" w:eastAsiaTheme="minorEastAsia" w:hAnsi="Times New Roman" w:cs="Times New Roman"/>
+          <w:b/>
+          <w:bCs/>
+          <w:lang w:val="es-CO"/>
+        </w:rPr>
+      </w:pPr>
+      <m:oMath>
+        <m:sSub>
+          <m:sSubPr>
+            <m:ctrlPr>
+              <w:rPr>
+                <w:rFonts w:ascii="Cambria Math" w:hAnsi="Cambria Math" w:cs="Times New Roman"/>
+                <w:b/>
+                <w:bCs/>
+                <w:i/>
+                <w:lang w:val="es-CO"/>
+              </w:rPr>
+            </m:ctrlPr>
+          </m:sSubPr>
+          <m:e>
+            <m:r>
+              <w:rPr>
+                <w:rFonts w:ascii="Cambria Math" w:hAnsi="Cambria Math" w:cs="Times New Roman"/>
+                <w:lang w:val="es-CO"/>
+              </w:rPr>
+              <m:t>IngresoTotal</m:t>
+            </m:r>
+          </m:e>
+          <m:sub>
+            <m:r>
+              <w:rPr>
+                <w:rFonts w:ascii="Cambria Math" w:hAnsi="Cambria Math" w:cs="Times New Roman"/>
+                <w:lang w:val="es-CO"/>
+              </w:rPr>
+              <m:t>p</m:t>
+            </m:r>
+          </m:sub>
+        </m:sSub>
+        <m:r>
+          <m:rPr>
+            <m:sty m:val="bi"/>
+          </m:rPr>
+          <w:rPr>
+            <w:rFonts w:ascii="Cambria Math" w:hAnsi="Cambria Math" w:cs="Times New Roman"/>
+            <w:lang w:val="es-CO"/>
+          </w:rPr>
+          <m:t xml:space="preserve">= </m:t>
+        </m:r>
+        <m:sSub>
+          <m:sSubPr>
+            <m:ctrlPr>
+              <w:rPr>
+                <w:rFonts w:ascii="Cambria Math" w:hAnsi="Cambria Math" w:cs="Times New Roman"/>
+                <w:b/>
+                <w:bCs/>
+                <w:i/>
+                <w:lang w:val="es-CO"/>
+              </w:rPr>
+            </m:ctrlPr>
+          </m:sSubPr>
+          <m:e>
+            <m:r>
+              <w:rPr>
+                <w:rFonts w:ascii="Cambria Math" w:hAnsi="Cambria Math" w:cs="Times New Roman"/>
+                <w:lang w:val="es-CO"/>
+              </w:rPr>
+              <m:t>Oficio</m:t>
+            </m:r>
+          </m:e>
+          <m:sub>
+            <m:r>
+              <w:rPr>
+                <w:rFonts w:ascii="Cambria Math" w:hAnsi="Cambria Math" w:cs="Times New Roman"/>
+                <w:lang w:val="es-CO"/>
+              </w:rPr>
+              <m:t>p</m:t>
+            </m:r>
+          </m:sub>
+        </m:sSub>
+        <m:r>
+          <m:rPr>
+            <m:sty m:val="bi"/>
+          </m:rPr>
+          <w:rPr>
+            <w:rFonts w:ascii="Cambria Math" w:hAnsi="Cambria Math" w:cs="Times New Roman"/>
+            <w:lang w:val="es-CO"/>
+          </w:rPr>
+          <m:t>+</m:t>
+        </m:r>
+        <m:sSub>
+          <m:sSubPr>
+            <m:ctrlPr>
+              <w:rPr>
+                <w:rFonts w:ascii="Cambria Math" w:hAnsi="Cambria Math" w:cs="Times New Roman"/>
+                <w:b/>
+                <w:bCs/>
+                <w:i/>
+                <w:lang w:val="es-CO"/>
+              </w:rPr>
+            </m:ctrlPr>
+          </m:sSubPr>
+          <m:e>
+            <m:r>
+              <w:rPr>
+                <w:rFonts w:ascii="Cambria Math" w:hAnsi="Cambria Math" w:cs="Times New Roman"/>
+                <w:lang w:val="es-CO"/>
+              </w:rPr>
+              <m:t>Municipio</m:t>
+            </m:r>
+          </m:e>
+          <m:sub>
+            <m:r>
+              <w:rPr>
+                <w:rFonts w:ascii="Cambria Math" w:hAnsi="Cambria Math" w:cs="Times New Roman"/>
+                <w:lang w:val="es-CO"/>
+              </w:rPr>
+              <m:t>m</m:t>
+            </m:r>
+          </m:sub>
+        </m:sSub>
+        <m:r>
+          <m:rPr>
+            <m:sty m:val="bi"/>
+          </m:rPr>
+          <w:rPr>
+            <w:rFonts w:ascii="Cambria Math" w:hAnsi="Cambria Math" w:cs="Times New Roman"/>
+            <w:lang w:val="es-CO"/>
+          </w:rPr>
+          <m:t>+</m:t>
+        </m:r>
+        <m:sSub>
+          <m:sSubPr>
+            <m:ctrlPr>
+              <w:rPr>
+                <w:rFonts w:ascii="Cambria Math" w:hAnsi="Cambria Math" w:cs="Times New Roman"/>
+                <w:b/>
+                <w:bCs/>
+                <w:i/>
+                <w:lang w:val="es-CO"/>
+              </w:rPr>
+            </m:ctrlPr>
+          </m:sSubPr>
+          <m:e>
+            <m:r>
+              <w:rPr>
+                <w:rFonts w:ascii="Cambria Math" w:hAnsi="Cambria Math" w:cs="Times New Roman"/>
+                <w:lang w:val="es-CO"/>
+              </w:rPr>
+              <m:t>CabeceraMunicipal</m:t>
+            </m:r>
+          </m:e>
+          <m:sub>
+            <m:r>
+              <w:rPr>
+                <w:rFonts w:ascii="Cambria Math" w:hAnsi="Cambria Math" w:cs="Times New Roman"/>
+                <w:lang w:val="es-CO"/>
+              </w:rPr>
+              <m:t>m</m:t>
+            </m:r>
+          </m:sub>
+        </m:sSub>
+      </m:oMath>
+      <w:r>
+        <w:rPr>
+          <w:rFonts w:ascii="Times New Roman" w:eastAsiaTheme="minorEastAsia" w:hAnsi="Times New Roman" w:cs="Times New Roman"/>
+          <w:b/>
+          <w:bCs/>
+          <w:lang w:val="es-CO"/>
+        </w:rPr>
+        <w:t>+</w:t>
+      </w:r>
+      <m:oMath>
+        <m:sSub>
+          <m:sSubPr>
+            <m:ctrlPr>
+              <w:rPr>
+                <w:rFonts w:ascii="Cambria Math" w:hAnsi="Cambria Math" w:cs="Times New Roman"/>
+                <w:b/>
+                <w:bCs/>
+                <w:i/>
+                <w:lang w:val="es-CO"/>
+              </w:rPr>
+            </m:ctrlPr>
+          </m:sSubPr>
+          <m:e>
+            <m:r>
+              <w:rPr>
+                <w:rFonts w:ascii="Cambria Math" w:hAnsi="Cambria Math" w:cs="Times New Roman"/>
+                <w:lang w:val="es-CO"/>
+              </w:rPr>
+              <m:t>Edad</m:t>
+            </m:r>
+          </m:e>
+          <m:sub>
+            <m:r>
+              <w:rPr>
+                <w:rFonts w:ascii="Cambria Math" w:hAnsi="Cambria Math" w:cs="Times New Roman"/>
+                <w:lang w:val="es-CO"/>
+              </w:rPr>
+              <m:t>p</m:t>
+            </m:r>
+          </m:sub>
+        </m:sSub>
+        <m:r>
+          <m:rPr>
+            <m:sty m:val="bi"/>
+          </m:rPr>
+          <w:rPr>
+            <w:rFonts w:ascii="Cambria Math" w:hAnsi="Cambria Math" w:cs="Times New Roman"/>
+            <w:lang w:val="es-CO"/>
+          </w:rPr>
+          <m:t>+</m:t>
+        </m:r>
+        <m:sSub>
+          <m:sSubPr>
+            <m:ctrlPr>
+              <w:rPr>
+                <w:rFonts w:ascii="Cambria Math" w:hAnsi="Cambria Math" w:cs="Times New Roman"/>
+                <w:b/>
+                <w:bCs/>
+                <w:i/>
+                <w:lang w:val="es-CO"/>
+              </w:rPr>
+            </m:ctrlPr>
+          </m:sSubPr>
+          <m:e>
+            <m:r>
+              <w:rPr>
+                <w:rFonts w:ascii="Cambria Math" w:hAnsi="Cambria Math" w:cs="Times New Roman"/>
+                <w:lang w:val="es-CO"/>
+              </w:rPr>
+              <m:t>NivelMáximoEducación</m:t>
+            </m:r>
+          </m:e>
+          <m:sub>
+            <m:r>
+              <w:rPr>
+                <w:rFonts w:ascii="Cambria Math" w:hAnsi="Cambria Math" w:cs="Times New Roman"/>
+                <w:lang w:val="es-CO"/>
+              </w:rPr>
+              <m:t>p</m:t>
+            </m:r>
+          </m:sub>
+        </m:sSub>
+      </m:oMath>
+      <w:r>
+        <w:rPr>
+          <w:rFonts w:ascii="Times New Roman" w:eastAsiaTheme="minorEastAsia" w:hAnsi="Times New Roman" w:cs="Times New Roman"/>
+          <w:b/>
+          <w:bCs/>
+          <w:lang w:val="es-CO"/>
+        </w:rPr>
+        <w:t>+</w:t>
+      </w:r>
+      <m:oMath>
+        <m:sSub>
+          <m:sSubPr>
+            <m:ctrlPr>
+              <w:rPr>
+                <w:rFonts w:ascii="Cambria Math" w:hAnsi="Cambria Math" w:cs="Times New Roman"/>
+                <w:b/>
+                <w:bCs/>
+                <w:i/>
+                <w:lang w:val="es-CO"/>
+              </w:rPr>
+            </m:ctrlPr>
+          </m:sSubPr>
+          <m:e>
+            <m:r>
+              <w:rPr>
+                <w:rFonts w:ascii="Cambria Math" w:hAnsi="Cambria Math" w:cs="Times New Roman"/>
+                <w:lang w:val="es-CO"/>
+              </w:rPr>
+              <m:t>AntiguedadEnFirma</m:t>
+            </m:r>
+          </m:e>
+          <m:sub>
+            <m:r>
+              <w:rPr>
+                <w:rFonts w:ascii="Cambria Math" w:hAnsi="Cambria Math" w:cs="Times New Roman"/>
+                <w:lang w:val="es-CO"/>
+              </w:rPr>
+              <m:t>p</m:t>
+            </m:r>
+          </m:sub>
+        </m:sSub>
+      </m:oMath>
+    </w:p>
+    <w:p>
+      <w:pPr>
+        <w:jc w:val="both"/>
+        <w:rPr>
+          <w:rFonts w:ascii="Times New Roman" w:hAnsi="Times New Roman" w:cs="Times New Roman"/>
+          <w:lang w:val="es-CO"/>
+        </w:rPr>
+      </w:pPr>
+      <w:r>
+        <w:rPr>
+          <w:rFonts w:ascii="Times New Roman" w:eastAsiaTheme="minorEastAsia" w:hAnsi="Times New Roman" w:cs="Times New Roman"/>
+          <w:highlight w:val="yellow"/>
+          <w:lang w:val="es-CO"/>
+        </w:rPr>
+        <w:t>[agregar descripción]</w:t>
       </w:r>
     </w:p>
     <w:sectPr>
@@ -1603,6 +1994,16 @@
       <w:shd w:val="clear" w:color="auto" w:fill="E1DFDD"/>
     </w:rPr>
   </w:style>
+  <w:style w:type="character" w:styleId="PlaceholderText">
+    <w:name w:val="Placeholder Text"/>
+    <w:basedOn w:val="DefaultParagraphFont"/>
+    <w:uiPriority w:val="99"/>
+    <w:semiHidden/>
+    <w:rsid w:val="00B92564"/>
+    <w:rPr>
+      <w:color w:val="808080"/>
+    </w:rPr>
+  </w:style>
 </w:styles>
 </file>
 

</xml_diff>